<commit_message>
Asztali alkalmazás tesztelése 1. rész
</commit_message>
<xml_diff>
--- a/szakdolgozat.docx
+++ b/szakdolgozat.docx
@@ -1,6 +1,6 @@
 
 <file path=word/document.xml><?xml version="1.0" encoding="utf-8"?>
-<w:document xmlns:wpc="http://schemas.microsoft.com/office/word/2010/wordprocessingCanvas" xmlns:mc="http://schemas.openxmlformats.org/markup-compatibility/2006" xmlns:o="urn:schemas-microsoft-com:office:office" xmlns:r="http://schemas.openxmlformats.org/officeDocument/2006/relationships" xmlns:m="http://schemas.openxmlformats.org/officeDocument/2006/math" xmlns:v="urn:schemas-microsoft-com:vml" xmlns:wp14="http://schemas.microsoft.com/office/word/2010/wordprocessingDrawing" xmlns:wp="http://schemas.openxmlformats.org/drawingml/2006/wordprocessingDrawing" xmlns:w10="urn:schemas-microsoft-com:office:word" xmlns:w="http://schemas.openxmlformats.org/wordprocessingml/2006/main" xmlns:w14="http://schemas.microsoft.com/office/word/2010/wordml" xmlns:w15="http://schemas.microsoft.com/office/word/2012/wordml" xmlns:wpg="http://schemas.microsoft.com/office/word/2010/wordprocessingGroup" xmlns:wpi="http://schemas.microsoft.com/office/word/2010/wordprocessingInk" xmlns:wne="http://schemas.microsoft.com/office/word/2006/wordml" xmlns:wps="http://schemas.microsoft.com/office/word/2010/wordprocessingShape" mc:Ignorable="w14 w15 wp14">
+<w:document xmlns:wpc="http://schemas.microsoft.com/office/word/2010/wordprocessingCanvas" xmlns:mc="http://schemas.openxmlformats.org/markup-compatibility/2006" xmlns:o="urn:schemas-microsoft-com:office:office" xmlns:r="http://schemas.openxmlformats.org/officeDocument/2006/relationships" xmlns:m="http://schemas.openxmlformats.org/officeDocument/2006/math" xmlns:v="urn:schemas-microsoft-com:vml" xmlns:wp14="http://schemas.microsoft.com/office/word/2010/wordprocessingDrawing" xmlns:wp="http://schemas.openxmlformats.org/drawingml/2006/wordprocessingDrawing" xmlns:w10="urn:schemas-microsoft-com:office:word" xmlns:w="http://schemas.openxmlformats.org/wordprocessingml/2006/main" xmlns:w14="http://schemas.microsoft.com/office/word/2010/wordml" xmlns:w15="http://schemas.microsoft.com/office/word/2012/wordml" xmlns:wpg="http://schemas.microsoft.com/office/word/2010/wordprocessingGroup" xmlns:wpi="http://schemas.microsoft.com/office/word/2010/wordprocessingInk" xmlns:wne="http://schemas.microsoft.com/office/word/2006/wordml" xmlns:wps="http://schemas.microsoft.com/office/word/2010/wordprocessingShape" xmlns:a="http://schemas.openxmlformats.org/drawingml/2006/main" xmlns:pic="http://schemas.openxmlformats.org/drawingml/2006/picture" xmlns:a14="http://schemas.microsoft.com/office/drawing/2010/main" mc:Ignorable="w14 w15 wp14">
   <w:body>
     <w:p xmlns:wp14="http://schemas.microsoft.com/office/word/2010/wordml" wp14:textId="2DC25BC3">
       <w:pPr>
@@ -1307,6 +1307,159 @@
         <w:pStyle w:val="Normal"/>
       </w:pPr>
       <w:r>
+        <w:drawing>
+          <wp:inline wp14:editId="369CE3A3" wp14:anchorId="275008F8">
+            <wp:extent cx="4572000" cy="1228725"/>
+            <wp:effectExtent l="0" t="0" r="0" b="0"/>
+            <wp:docPr id="545993575" name="" title=""/>
+            <wp:cNvGraphicFramePr>
+              <a:graphicFrameLocks noChangeAspect="1"/>
+            </wp:cNvGraphicFramePr>
+            <a:graphic>
+              <a:graphicData uri="http://schemas.openxmlformats.org/drawingml/2006/picture">
+                <pic:pic>
+                  <pic:nvPicPr>
+                    <pic:cNvPr id="0" name=""/>
+                    <pic:cNvPicPr/>
+                  </pic:nvPicPr>
+                  <pic:blipFill>
+                    <a:blip r:embed="R8120895292dc4b86">
+                      <a:extLst>
+                        <a:ext xmlns:a="http://schemas.openxmlformats.org/drawingml/2006/main" uri="{28A0092B-C50C-407E-A947-70E740481C1C}">
+                          <a14:useLocalDpi val="0"/>
+                        </a:ext>
+                      </a:extLst>
+                    </a:blip>
+                    <a:stretch>
+                      <a:fillRect/>
+                    </a:stretch>
+                  </pic:blipFill>
+                  <pic:spPr>
+                    <a:xfrm>
+                      <a:off x="0" y="0"/>
+                      <a:ext cx="4572000" cy="1228725"/>
+                    </a:xfrm>
+                    <a:prstGeom prst="rect">
+                      <a:avLst/>
+                    </a:prstGeom>
+                  </pic:spPr>
+                </pic:pic>
+              </a:graphicData>
+            </a:graphic>
+          </wp:inline>
+        </w:drawing>
+      </w:r>
+    </w:p>
+    <w:p>
+      <w:pPr>
+        <w:pStyle w:val="Normal"/>
+      </w:pPr>
+      <w:r>
+        <w:drawing>
+          <wp:inline wp14:editId="57BF41CB" wp14:anchorId="62FD765F">
+            <wp:extent cx="4572000" cy="2190750"/>
+            <wp:effectExtent l="0" t="0" r="0" b="0"/>
+            <wp:docPr id="1453281186" name="" title=""/>
+            <wp:cNvGraphicFramePr>
+              <a:graphicFrameLocks noChangeAspect="1"/>
+            </wp:cNvGraphicFramePr>
+            <a:graphic>
+              <a:graphicData uri="http://schemas.openxmlformats.org/drawingml/2006/picture">
+                <pic:pic>
+                  <pic:nvPicPr>
+                    <pic:cNvPr id="0" name=""/>
+                    <pic:cNvPicPr/>
+                  </pic:nvPicPr>
+                  <pic:blipFill>
+                    <a:blip r:embed="Rd893171d13ec4460">
+                      <a:extLst>
+                        <a:ext xmlns:a="http://schemas.openxmlformats.org/drawingml/2006/main" uri="{28A0092B-C50C-407E-A947-70E740481C1C}">
+                          <a14:useLocalDpi val="0"/>
+                        </a:ext>
+                      </a:extLst>
+                    </a:blip>
+                    <a:stretch>
+                      <a:fillRect/>
+                    </a:stretch>
+                  </pic:blipFill>
+                  <pic:spPr>
+                    <a:xfrm>
+                      <a:off x="0" y="0"/>
+                      <a:ext cx="4572000" cy="2190750"/>
+                    </a:xfrm>
+                    <a:prstGeom prst="rect">
+                      <a:avLst/>
+                    </a:prstGeom>
+                  </pic:spPr>
+                </pic:pic>
+              </a:graphicData>
+            </a:graphic>
+          </wp:inline>
+        </w:drawing>
+      </w:r>
+    </w:p>
+    <w:p>
+      <w:pPr>
+        <w:pStyle w:val="Normal"/>
+      </w:pPr>
+      <w:r>
+        <w:rPr/>
+        <w:t>OK gomb után kitölti a plusz mezőket</w:t>
+      </w:r>
+    </w:p>
+    <w:p>
+      <w:pPr>
+        <w:pStyle w:val="Normal"/>
+      </w:pPr>
+      <w:r>
+        <w:drawing>
+          <wp:inline wp14:editId="09239B5E" wp14:anchorId="275D1EA9">
+            <wp:extent cx="4572000" cy="676275"/>
+            <wp:effectExtent l="0" t="0" r="0" b="0"/>
+            <wp:docPr id="541572902" name="" title=""/>
+            <wp:cNvGraphicFramePr>
+              <a:graphicFrameLocks noChangeAspect="1"/>
+            </wp:cNvGraphicFramePr>
+            <a:graphic>
+              <a:graphicData uri="http://schemas.openxmlformats.org/drawingml/2006/picture">
+                <pic:pic>
+                  <pic:nvPicPr>
+                    <pic:cNvPr id="0" name=""/>
+                    <pic:cNvPicPr/>
+                  </pic:nvPicPr>
+                  <pic:blipFill>
+                    <a:blip r:embed="R646adff354b44e3f">
+                      <a:extLst>
+                        <a:ext xmlns:a="http://schemas.openxmlformats.org/drawingml/2006/main" uri="{28A0092B-C50C-407E-A947-70E740481C1C}">
+                          <a14:useLocalDpi val="0"/>
+                        </a:ext>
+                      </a:extLst>
+                    </a:blip>
+                    <a:stretch>
+                      <a:fillRect/>
+                    </a:stretch>
+                  </pic:blipFill>
+                  <pic:spPr>
+                    <a:xfrm>
+                      <a:off x="0" y="0"/>
+                      <a:ext cx="4572000" cy="676275"/>
+                    </a:xfrm>
+                    <a:prstGeom prst="rect">
+                      <a:avLst/>
+                    </a:prstGeom>
+                  </pic:spPr>
+                </pic:pic>
+              </a:graphicData>
+            </a:graphic>
+          </wp:inline>
+        </w:drawing>
+      </w:r>
+    </w:p>
+    <w:p>
+      <w:pPr>
+        <w:pStyle w:val="Normal"/>
+      </w:pPr>
+      <w:r>
         <w:rPr/>
         <w:t>Kilép gomb tesztelése.</w:t>
       </w:r>
@@ -1315,10 +1468,187 @@
       <w:pPr>
         <w:pStyle w:val="Normal"/>
       </w:pPr>
+    </w:p>
+    <w:p>
+      <w:pPr>
+        <w:pStyle w:val="Normal"/>
+      </w:pPr>
       <w:r>
         <w:rPr/>
         <w:t>Adatfelvitel tesztelése. (INSERT)</w:t>
       </w:r>
+    </w:p>
+    <w:p>
+      <w:pPr>
+        <w:pStyle w:val="Normal"/>
+      </w:pPr>
+      <w:r>
+        <w:rPr/>
+        <w:t>Az adatokat csak sikeres bejelentkezés után lehet felrögzíteni, de a beírt adatokat megőrzi, nem kell újra felrögzíteni.</w:t>
+      </w:r>
+    </w:p>
+    <w:p>
+      <w:pPr>
+        <w:pStyle w:val="Normal"/>
+      </w:pPr>
+      <w:r>
+        <w:drawing>
+          <wp:inline wp14:editId="331BD3CB" wp14:anchorId="4BBD1B8C">
+            <wp:extent cx="4572000" cy="2562225"/>
+            <wp:effectExtent l="0" t="0" r="0" b="0"/>
+            <wp:docPr id="1790103556" name="" title=""/>
+            <wp:cNvGraphicFramePr>
+              <a:graphicFrameLocks noChangeAspect="1"/>
+            </wp:cNvGraphicFramePr>
+            <a:graphic>
+              <a:graphicData uri="http://schemas.openxmlformats.org/drawingml/2006/picture">
+                <pic:pic>
+                  <pic:nvPicPr>
+                    <pic:cNvPr id="0" name=""/>
+                    <pic:cNvPicPr/>
+                  </pic:nvPicPr>
+                  <pic:blipFill>
+                    <a:blip r:embed="R1382df7e6c224f04">
+                      <a:extLst>
+                        <a:ext xmlns:a="http://schemas.openxmlformats.org/drawingml/2006/main" uri="{28A0092B-C50C-407E-A947-70E740481C1C}">
+                          <a14:useLocalDpi val="0"/>
+                        </a:ext>
+                      </a:extLst>
+                    </a:blip>
+                    <a:stretch>
+                      <a:fillRect/>
+                    </a:stretch>
+                  </pic:blipFill>
+                  <pic:spPr>
+                    <a:xfrm>
+                      <a:off x="0" y="0"/>
+                      <a:ext cx="4572000" cy="2562225"/>
+                    </a:xfrm>
+                    <a:prstGeom prst="rect">
+                      <a:avLst/>
+                    </a:prstGeom>
+                  </pic:spPr>
+                </pic:pic>
+              </a:graphicData>
+            </a:graphic>
+          </wp:inline>
+        </w:drawing>
+      </w:r>
+    </w:p>
+    <w:p>
+      <w:pPr>
+        <w:pStyle w:val="Normal"/>
+      </w:pPr>
+    </w:p>
+    <w:p>
+      <w:pPr>
+        <w:pStyle w:val="Normal"/>
+      </w:pPr>
+      <w:r>
+        <w:drawing>
+          <wp:inline wp14:editId="1DB962C6" wp14:anchorId="749299D8">
+            <wp:extent cx="4572000" cy="2266950"/>
+            <wp:effectExtent l="0" t="0" r="0" b="0"/>
+            <wp:docPr id="1875114641" name="" title=""/>
+            <wp:cNvGraphicFramePr>
+              <a:graphicFrameLocks noChangeAspect="1"/>
+            </wp:cNvGraphicFramePr>
+            <a:graphic>
+              <a:graphicData uri="http://schemas.openxmlformats.org/drawingml/2006/picture">
+                <pic:pic>
+                  <pic:nvPicPr>
+                    <pic:cNvPr id="0" name=""/>
+                    <pic:cNvPicPr/>
+                  </pic:nvPicPr>
+                  <pic:blipFill>
+                    <a:blip r:embed="R3ef04bc933754cb8">
+                      <a:extLst>
+                        <a:ext xmlns:a="http://schemas.openxmlformats.org/drawingml/2006/main" uri="{28A0092B-C50C-407E-A947-70E740481C1C}">
+                          <a14:useLocalDpi val="0"/>
+                        </a:ext>
+                      </a:extLst>
+                    </a:blip>
+                    <a:stretch>
+                      <a:fillRect/>
+                    </a:stretch>
+                  </pic:blipFill>
+                  <pic:spPr>
+                    <a:xfrm>
+                      <a:off x="0" y="0"/>
+                      <a:ext cx="4572000" cy="2266950"/>
+                    </a:xfrm>
+                    <a:prstGeom prst="rect">
+                      <a:avLst/>
+                    </a:prstGeom>
+                  </pic:spPr>
+                </pic:pic>
+              </a:graphicData>
+            </a:graphic>
+          </wp:inline>
+        </w:drawing>
+      </w:r>
+    </w:p>
+    <w:p>
+      <w:pPr>
+        <w:pStyle w:val="Normal"/>
+      </w:pPr>
+      <w:r>
+        <w:rPr/>
+        <w:t>Sikeres adatbevitel után az adattáblában is ellenőrizhetőek az adatok</w:t>
+      </w:r>
+    </w:p>
+    <w:p>
+      <w:pPr>
+        <w:pStyle w:val="Normal"/>
+      </w:pPr>
+      <w:r>
+        <w:drawing>
+          <wp:inline wp14:editId="15BE16E7" wp14:anchorId="516C31A9">
+            <wp:extent cx="6229350" cy="294203"/>
+            <wp:effectExtent l="0" t="0" r="0" b="0"/>
+            <wp:docPr id="323303091" name="" title=""/>
+            <wp:cNvGraphicFramePr>
+              <a:graphicFrameLocks noChangeAspect="1"/>
+            </wp:cNvGraphicFramePr>
+            <a:graphic>
+              <a:graphicData uri="http://schemas.openxmlformats.org/drawingml/2006/picture">
+                <pic:pic>
+                  <pic:nvPicPr>
+                    <pic:cNvPr id="0" name=""/>
+                    <pic:cNvPicPr/>
+                  </pic:nvPicPr>
+                  <pic:blipFill>
+                    <a:blip r:embed="Rb93b0612c6474b9d">
+                      <a:extLst>
+                        <a:ext xmlns:a="http://schemas.openxmlformats.org/drawingml/2006/main" uri="{28A0092B-C50C-407E-A947-70E740481C1C}">
+                          <a14:useLocalDpi val="0"/>
+                        </a:ext>
+                      </a:extLst>
+                    </a:blip>
+                    <a:stretch>
+                      <a:fillRect/>
+                    </a:stretch>
+                  </pic:blipFill>
+                  <pic:spPr>
+                    <a:xfrm>
+                      <a:off x="0" y="0"/>
+                      <a:ext cx="6229350" cy="294203"/>
+                    </a:xfrm>
+                    <a:prstGeom prst="rect">
+                      <a:avLst/>
+                    </a:prstGeom>
+                  </pic:spPr>
+                </pic:pic>
+              </a:graphicData>
+            </a:graphic>
+          </wp:inline>
+        </w:drawing>
+      </w:r>
+    </w:p>
+    <w:p>
+      <w:pPr>
+        <w:pStyle w:val="Normal"/>
+      </w:pPr>
     </w:p>
     <w:p>
       <w:pPr>

</xml_diff>